<commit_message>
Fixed alert text for response and error
</commit_message>
<xml_diff>
--- a/PJFiles/COMP1811_CW1ProjectReportTemplate_1920.docx
+++ b/PJFiles/COMP1811_CW1ProjectReportTemplate_1920.docx
@@ -2108,6 +2108,55 @@
     </w:p>
     <w:p>
       <w:pPr>
+        <w:rPr>
+          <w:lang w:val="en-US" w:eastAsia="ja-JP"/>
+        </w:rPr>
+      </w:pPr>
+      <w:bookmarkStart w:id="1" w:name="_GoBack"/>
+      <w:r>
+        <w:rPr>
+          <w:lang w:val="en-US" w:eastAsia="ja-JP"/>
+        </w:rPr>
+        <w:drawing>
+          <wp:inline distT="0" distB="0" distL="0" distR="0" wp14:anchorId="2F787916" wp14:editId="11B3C271">
+            <wp:extent cx="6300470" cy="3023870"/>
+            <wp:effectExtent l="0" t="0" r="0" b="0"/>
+            <wp:docPr id="2" name="Picture 2" descr="A screenshot of a cell phone&#10;&#10;Description automatically generated"/>
+            <wp:cNvGraphicFramePr>
+              <a:graphicFrameLocks xmlns:a="http://schemas.openxmlformats.org/drawingml/2006/main" noChangeAspect="1"/>
+            </wp:cNvGraphicFramePr>
+            <a:graphic xmlns:a="http://schemas.openxmlformats.org/drawingml/2006/main">
+              <a:graphicData uri="http://schemas.openxmlformats.org/drawingml/2006/picture">
+                <pic:pic xmlns:pic="http://schemas.openxmlformats.org/drawingml/2006/picture">
+                  <pic:nvPicPr>
+                    <pic:cNvPr id="1" name=""/>
+                    <pic:cNvPicPr/>
+                  </pic:nvPicPr>
+                  <pic:blipFill>
+                    <a:blip r:embed="rId7"/>
+                    <a:stretch>
+                      <a:fillRect/>
+                    </a:stretch>
+                  </pic:blipFill>
+                  <pic:spPr>
+                    <a:xfrm>
+                      <a:off x="0" y="0"/>
+                      <a:ext cx="6300470" cy="3023870"/>
+                    </a:xfrm>
+                    <a:prstGeom prst="rect">
+                      <a:avLst/>
+                    </a:prstGeom>
+                  </pic:spPr>
+                </pic:pic>
+              </a:graphicData>
+            </a:graphic>
+          </wp:inline>
+        </w:drawing>
+      </w:r>
+      <w:bookmarkEnd w:id="1"/>
+    </w:p>
+    <w:p>
+      <w:pPr>
         <w:spacing w:after="0" w:line="259" w:lineRule="auto"/>
         <w:ind w:left="567"/>
         <w:rPr>
@@ -2492,7 +2541,7 @@
           <w:lang w:val="en-US" w:eastAsia="ja-JP"/>
         </w:rPr>
       </w:pPr>
-      <w:bookmarkStart w:id="1" w:name="_Toc501543978"/>
+      <w:bookmarkStart w:id="2" w:name="_Toc501543978"/>
       <w:r>
         <w:rPr>
           <w:rFonts w:asciiTheme="majorHAnsi" w:eastAsiaTheme="majorEastAsia" w:hAnsiTheme="majorHAnsi" w:cstheme="majorBidi"/>
@@ -2532,7 +2581,7 @@
         </w:rPr>
         <w:t xml:space="preserve"> </w:t>
       </w:r>
-      <w:bookmarkEnd w:id="1"/>
+      <w:bookmarkEnd w:id="2"/>
       <w:r>
         <w:rPr>
           <w:rFonts w:asciiTheme="majorHAnsi" w:eastAsiaTheme="majorEastAsia" w:hAnsiTheme="majorHAnsi" w:cstheme="majorBidi"/>
@@ -2588,7 +2637,7 @@
           <w:lang w:val="en-US" w:eastAsia="ja-JP"/>
         </w:rPr>
       </w:pPr>
-      <w:bookmarkStart w:id="2" w:name="_Toc501543979"/>
+      <w:bookmarkStart w:id="3" w:name="_Toc501543979"/>
       <w:r>
         <w:rPr>
           <w:rFonts w:asciiTheme="majorHAnsi" w:eastAsiaTheme="majorEastAsia" w:hAnsiTheme="majorHAnsi" w:cstheme="majorBidi"/>
@@ -2602,7 +2651,7 @@
         </w:rPr>
         <w:t xml:space="preserve">Brief Explanation of </w:t>
       </w:r>
-      <w:bookmarkEnd w:id="2"/>
+      <w:bookmarkEnd w:id="3"/>
       <w:r>
         <w:rPr>
           <w:rFonts w:asciiTheme="majorHAnsi" w:eastAsiaTheme="majorEastAsia" w:hAnsiTheme="majorHAnsi" w:cstheme="majorBidi"/>
@@ -2697,7 +2746,7 @@
         </w:rPr>
         <w:br w:type="page"/>
       </w:r>
-      <w:bookmarkStart w:id="3" w:name="_Toc501543980"/>
+      <w:bookmarkStart w:id="4" w:name="_Toc501543980"/>
       <w:r>
         <w:rPr>
           <w:rFonts w:asciiTheme="majorHAnsi" w:eastAsiaTheme="majorEastAsia" w:hAnsiTheme="majorHAnsi" w:cstheme="majorBidi"/>
@@ -2712,7 +2761,7 @@
         <w:lastRenderedPageBreak/>
         <w:t xml:space="preserve"> Code for the Classes Created</w:t>
       </w:r>
-      <w:bookmarkEnd w:id="3"/>
+      <w:bookmarkEnd w:id="4"/>
     </w:p>
     <w:p>
       <w:pPr>
@@ -2867,7 +2916,7 @@
           <w:lang w:val="en-US" w:eastAsia="ja-JP"/>
         </w:rPr>
       </w:pPr>
-      <w:bookmarkStart w:id="4" w:name="_Toc501543981"/>
+      <w:bookmarkStart w:id="5" w:name="_Toc501543981"/>
       <w:r>
         <w:rPr>
           <w:rFonts w:asciiTheme="majorHAnsi" w:eastAsiaTheme="majorEastAsia" w:hAnsiTheme="majorHAnsi" w:cstheme="majorBidi"/>
@@ -2881,7 +2930,7 @@
         </w:rPr>
         <w:t>Class …</w:t>
       </w:r>
-      <w:bookmarkEnd w:id="4"/>
+      <w:bookmarkEnd w:id="5"/>
     </w:p>
     <w:p>
       <w:pPr>
@@ -2924,7 +2973,7 @@
           <w:lang w:val="en-US" w:eastAsia="ja-JP"/>
         </w:rPr>
       </w:pPr>
-      <w:bookmarkStart w:id="5" w:name="_Toc501543982"/>
+      <w:bookmarkStart w:id="6" w:name="_Toc501543982"/>
       <w:r>
         <w:rPr>
           <w:rFonts w:asciiTheme="majorHAnsi" w:eastAsiaTheme="majorEastAsia" w:hAnsiTheme="majorHAnsi" w:cstheme="majorBidi"/>
@@ -2938,7 +2987,7 @@
         </w:rPr>
         <w:t>Class …</w:t>
       </w:r>
-      <w:bookmarkEnd w:id="5"/>
+      <w:bookmarkEnd w:id="6"/>
     </w:p>
     <w:p>
       <w:pPr>
@@ -2981,7 +3030,7 @@
           <w:lang w:val="en-US" w:eastAsia="ja-JP"/>
         </w:rPr>
       </w:pPr>
-      <w:bookmarkStart w:id="6" w:name="_Toc501543983"/>
+      <w:bookmarkStart w:id="7" w:name="_Toc501543983"/>
       <w:r>
         <w:rPr>
           <w:rFonts w:asciiTheme="majorHAnsi" w:eastAsiaTheme="majorEastAsia" w:hAnsiTheme="majorHAnsi" w:cstheme="majorBidi"/>
@@ -2995,7 +3044,7 @@
         </w:rPr>
         <w:t>Class …</w:t>
       </w:r>
-      <w:bookmarkEnd w:id="6"/>
+      <w:bookmarkEnd w:id="7"/>
     </w:p>
     <w:p>
       <w:pPr>
@@ -3038,7 +3087,7 @@
           <w:lang w:val="en-US" w:eastAsia="ja-JP"/>
         </w:rPr>
       </w:pPr>
-      <w:bookmarkStart w:id="7" w:name="_Toc501543984"/>
+      <w:bookmarkStart w:id="8" w:name="_Toc501543984"/>
       <w:r>
         <w:rPr>
           <w:rFonts w:asciiTheme="majorHAnsi" w:eastAsiaTheme="majorEastAsia" w:hAnsiTheme="majorHAnsi" w:cstheme="majorBidi"/>
@@ -3052,7 +3101,7 @@
         </w:rPr>
         <w:t>Class …</w:t>
       </w:r>
-      <w:bookmarkEnd w:id="7"/>
+      <w:bookmarkEnd w:id="8"/>
     </w:p>
     <w:p>
       <w:pPr>
@@ -3447,8 +3496,6 @@
           <w:color w:val="7F7F7F" w:themeColor="text1" w:themeTint="80"/>
         </w:rPr>
       </w:pPr>
-      <w:bookmarkStart w:id="8" w:name="_GoBack"/>
-      <w:bookmarkEnd w:id="8"/>
       <w:r>
         <w:rPr>
           <w:rFonts w:cs="Calibri"/>
@@ -6637,7 +6684,7 @@
         </w:rPr>
         <w:t xml:space="preserve"> files in your PyCharm project. Make sure your code is well commented and applies professional Python convention (refer to </w:t>
       </w:r>
-      <w:hyperlink r:id="rId7" w:history="1">
+      <w:hyperlink r:id="rId8" w:history="1">
         <w:r>
           <w:rPr>
             <w:rStyle w:val="Hyperlink"/>
@@ -6764,7 +6811,7 @@
       </w:pPr>
     </w:p>
     <w:sectPr>
-      <w:footerReference w:type="default" r:id="rId8"/>
+      <w:footerReference w:type="default" r:id="rId9"/>
       <w:pgSz w:w="11906" w:h="16838"/>
       <w:pgMar w:top="1134" w:right="991" w:bottom="567" w:left="993" w:header="708" w:footer="275" w:gutter="0"/>
       <w:cols w:space="708"/>
@@ -9306,7 +9353,7 @@
     <w:lsdException w:name="Table Web 2" w:semiHidden="1" w:unhideWhenUsed="1"/>
     <w:lsdException w:name="Table Web 3" w:semiHidden="1" w:unhideWhenUsed="1"/>
     <w:lsdException w:name="Balloon Text" w:semiHidden="1" w:unhideWhenUsed="1"/>
-    <w:lsdException w:name="Table Grid" w:semiHidden="1" w:uiPriority="59" w:unhideWhenUsed="1"/>
+    <w:lsdException w:name="Table Grid" w:uiPriority="59"/>
     <w:lsdException w:name="Table Theme" w:semiHidden="1" w:unhideWhenUsed="1"/>
     <w:lsdException w:name="Placeholder Text" w:semiHidden="1"/>
     <w:lsdException w:name="No Spacing" w:uiPriority="1" w:qFormat="1"/>

</xml_diff>